<commit_message>
adding jupyter notebook as option for assignment 4
also added note about "use matlab-8.4"
</commit_message>
<xml_diff>
--- a/assignments/Assignment-4.docx
+++ b/assignments/Assignment-4.docx
@@ -1,6 +1,6 @@
 
 <file path=word/document.xml><?xml version="1.0" encoding="utf-8"?>
-<w:document xmlns:o="urn:schemas-microsoft-com:office:office" xmlns:r="http://schemas.openxmlformats.org/officeDocument/2006/relationships" xmlns:v="urn:schemas-microsoft-com:vml" xmlns:w="http://schemas.openxmlformats.org/wordprocessingml/2006/main" xmlns:w10="urn:schemas-microsoft-com:office:word" xmlns:wp="http://schemas.openxmlformats.org/drawingml/2006/wordprocessingDrawing">
+<w:document xmlns:o="urn:schemas-microsoft-com:office:office" xmlns:r="http://schemas.openxmlformats.org/officeDocument/2006/relationships" xmlns:v="urn:schemas-microsoft-com:vml" xmlns:w="http://schemas.openxmlformats.org/wordprocessingml/2006/main" xmlns:w10="urn:schemas-microsoft-com:office:word" xmlns:wp="http://schemas.openxmlformats.org/drawingml/2006/wordprocessingDrawing" xmlns:wps="http://schemas.microsoft.com/office/word/2010/wordprocessingShape" xmlns:wpg="http://schemas.microsoft.com/office/word/2010/wordprocessingGroup" xmlns:mc="http://schemas.openxmlformats.org/markup-compatibility/2006" xmlns:wp14="http://schemas.microsoft.com/office/word/2010/wordprocessingDrawing" xmlns:w14="http://schemas.microsoft.com/office/word/2010/wordml" mc:Ignorable="w14 wp14">
   <w:body>
     <w:p>
       <w:pPr>
@@ -33,6 +33,70 @@
       <w:r>
         <w:rPr/>
         <w:t>Try programming in the MATLAB language.  You can access MATLAB environments in any of the following ways:</w:t>
+      </w:r>
+    </w:p>
+    <w:p>
+      <w:pPr>
+        <w:pStyle w:val="ListBullet"/>
+        <w:numPr>
+          <w:ilvl w:val="0"/>
+          <w:numId w:val="1"/>
+        </w:numPr>
+        <w:rPr/>
+      </w:pPr>
+      <w:r>
+        <w:rPr/>
+        <w:t xml:space="preserve">In a workspace, type: </w:t>
+      </w:r>
+    </w:p>
+    <w:p>
+      <w:pPr>
+        <w:pStyle w:val="ListBullet"/>
+        <w:numPr>
+          <w:ilvl w:val="0"/>
+          <w:numId w:val="0"/>
+        </w:numPr>
+        <w:ind w:left="1080" w:hanging="0"/>
+        <w:rPr>
+          <w:rFonts w:ascii="Courier" w:hAnsi="Courier"/>
+          <w:b/>
+          <w:b/>
+          <w:bCs/>
+          <w:sz w:val="22"/>
+          <w:szCs w:val="22"/>
+        </w:rPr>
+      </w:pPr>
+      <w:r>
+        <w:rPr>
+          <w:rFonts w:ascii="Courier" w:hAnsi="Courier"/>
+          <w:b/>
+          <w:bCs/>
+          <w:sz w:val="22"/>
+          <w:szCs w:val="22"/>
+        </w:rPr>
+        <w:t>use matlab-8.4</w:t>
+      </w:r>
+    </w:p>
+    <w:p>
+      <w:pPr>
+        <w:pStyle w:val="ListBullet"/>
+        <w:numPr>
+          <w:ilvl w:val="0"/>
+          <w:numId w:val="0"/>
+        </w:numPr>
+        <w:ind w:left="1080" w:hanging="0"/>
+        <w:rPr>
+          <w:rStyle w:val="Computer"/>
+          <w:b/>
+          <w:b/>
+        </w:rPr>
+      </w:pPr>
+      <w:r>
+        <w:rPr>
+          <w:rStyle w:val="Computer"/>
+          <w:b/>
+        </w:rPr>
+        <w:t>matlab</w:t>
       </w:r>
     </w:p>
     <w:p>
@@ -45,35 +109,12 @@
         <w:rPr>
           <w:rStyle w:val="Computer"/>
           <w:b/>
-        </w:rPr>
-      </w:pPr>
-      <w:r>
-        <w:rPr/>
-        <w:t xml:space="preserve">In a workspace, type </w:t>
-      </w:r>
-      <w:r>
-        <w:rPr>
-          <w:rStyle w:val="Computer"/>
           <w:b/>
         </w:rPr>
-        <w:t>matlab</w:t>
-      </w:r>
-    </w:p>
-    <w:p>
-      <w:pPr>
-        <w:pStyle w:val="ListBullet"/>
-        <w:numPr>
-          <w:ilvl w:val="0"/>
-          <w:numId w:val="1"/>
-        </w:numPr>
-        <w:rPr>
-          <w:rStyle w:val="Computer"/>
-          <w:b/>
-        </w:rPr>
-      </w:pPr>
-      <w:r>
-        <w:rPr/>
-        <w:t xml:space="preserve">In a workspace, type </w:t>
+      </w:pPr>
+      <w:r>
+        <w:rPr/>
+        <w:t xml:space="preserve">In a workspace, type: </w:t>
       </w:r>
       <w:r>
         <w:rPr>
@@ -96,14 +137,28 @@
       </w:pPr>
       <w:r>
         <w:rPr/>
-        <w:t xml:space="preserve">Launch the OCTAViEw tool:  </w:t>
+        <w:t xml:space="preserve">Launch </w:t>
+      </w:r>
+      <w:r>
+        <w:rPr/>
+        <w:t>a Jupyter Notebook (start an Octave Kernel)</w:t>
+      </w:r>
+      <w:r>
+        <w:rPr/>
+        <w:t xml:space="preserve">:  </w:t>
       </w:r>
       <w:hyperlink r:id="rId2">
         <w:r>
           <w:rPr>
             <w:rStyle w:val="InternetLink"/>
           </w:rPr>
-          <w:t>https://nanohub.org/tools/octaview</w:t>
+          <w:t>https://nanohub.org/tools/</w:t>
+        </w:r>
+        <w:r>
+          <w:rPr>
+            <w:rStyle w:val="InternetLink"/>
+          </w:rPr>
+          <w:t>jupyter</w:t>
         </w:r>
       </w:hyperlink>
     </w:p>
@@ -131,6 +186,7 @@
         <w:pStyle w:val="TextBody"/>
         <w:ind w:left="360" w:right="0" w:hanging="0"/>
         <w:rPr>
+          <w:i/>
           <w:i/>
           <w:iCs/>
           <w:sz w:val="32"/>
@@ -139,13 +195,7 @@
         </w:rPr>
       </w:pPr>
       <w:r>
-        <w:rPr>
-          <w:i/>
-          <w:iCs/>
-          <w:sz w:val="32"/>
-          <w:szCs w:val="32"/>
-          <w:vertAlign w:val="superscript"/>
-        </w:rPr>
+        <w:rPr/>
       </w:r>
       <m:oMath xmlns:m="http://schemas.openxmlformats.org/officeDocument/2006/math">
         <m:r>
@@ -377,9 +427,7 @@
     <w:p>
       <w:pPr>
         <w:pStyle w:val="TextBody"/>
-        <w:rPr>
-          <w:rStyle w:val="InternetLink"/>
-        </w:rPr>
+        <w:rPr/>
       </w:pPr>
       <w:r>
         <w:rPr/>
@@ -611,15 +659,12 @@
 </file>
 
 <file path=word/footer1.xml><?xml version="1.0" encoding="utf-8"?>
-<w:ftr xmlns:o="urn:schemas-microsoft-com:office:office" xmlns:r="http://schemas.openxmlformats.org/officeDocument/2006/relationships" xmlns:v="urn:schemas-microsoft-com:vml" xmlns:w="http://schemas.openxmlformats.org/wordprocessingml/2006/main" xmlns:w10="urn:schemas-microsoft-com:office:word" xmlns:wp="http://schemas.openxmlformats.org/drawingml/2006/wordprocessingDrawing">
+<w:ftr xmlns:o="urn:schemas-microsoft-com:office:office" xmlns:r="http://schemas.openxmlformats.org/officeDocument/2006/relationships" xmlns:v="urn:schemas-microsoft-com:vml" xmlns:w="http://schemas.openxmlformats.org/wordprocessingml/2006/main" xmlns:w10="urn:schemas-microsoft-com:office:word" xmlns:wp="http://schemas.openxmlformats.org/drawingml/2006/wordprocessingDrawing" xmlns:wps="http://schemas.microsoft.com/office/word/2010/wordprocessingShape" xmlns:wpg="http://schemas.microsoft.com/office/word/2010/wordprocessingGroup" xmlns:mc="http://schemas.openxmlformats.org/markup-compatibility/2006" xmlns:wp14="http://schemas.microsoft.com/office/word/2010/wordprocessingDrawing" xmlns:w14="http://schemas.microsoft.com/office/word/2010/wordml" mc:Ignorable="w14 wp14">
   <w:p>
     <w:pPr>
       <w:pStyle w:val="Footer"/>
       <w:jc w:val="center"/>
-      <w:rPr>
-        <w:sz w:val="20"/>
-        <w:szCs w:val="20"/>
-      </w:rPr>
+      <w:rPr/>
     </w:pPr>
     <w:r>
       <w:rPr>
@@ -642,7 +687,7 @@
       <w:fldChar w:fldCharType="separate"/>
     </w:r>
     <w:r>
-      <w:t>2</w:t>
+      <w:t>1</w:t>
     </w:r>
     <w:r>
       <w:fldChar w:fldCharType="end"/>
@@ -652,7 +697,6 @@
         <w:sz w:val="20"/>
         <w:szCs w:val="20"/>
       </w:rPr>
-      <w:t xml:space="preserve"> «</w:t>
       <w:drawing>
         <wp:anchor behindDoc="1" distT="0" distB="0" distL="114300" distR="114300" simplePos="0" locked="0" layoutInCell="1" allowOverlap="1" relativeHeight="3">
           <wp:simplePos x="0" y="0"/>
@@ -663,6 +707,85 @@
             <wp:posOffset>247015</wp:posOffset>
           </wp:positionV>
           <wp:extent cx="7522845" cy="450215"/>
+          <wp:effectExtent l="0" t="0" r="0" b="0"/>
+          <wp:wrapSquare wrapText="bothSides"/>
+          <wp:docPr id="2" name="Image1" descr=""/>
+          <wp:cNvGraphicFramePr>
+            <a:graphicFrameLocks xmlns:a="http://schemas.openxmlformats.org/drawingml/2006/main" noChangeAspect="1"/>
+          </wp:cNvGraphicFramePr>
+          <a:graphic xmlns:a="http://schemas.openxmlformats.org/drawingml/2006/main">
+            <a:graphicData uri="http://schemas.openxmlformats.org/drawingml/2006/picture">
+              <pic:pic xmlns:pic="http://schemas.openxmlformats.org/drawingml/2006/picture">
+                <pic:nvPicPr>
+                  <pic:cNvPr id="2" name="Image1" descr=""/>
+                  <pic:cNvPicPr>
+                    <a:picLocks noChangeAspect="1" noChangeArrowheads="1"/>
+                  </pic:cNvPicPr>
+                </pic:nvPicPr>
+                <pic:blipFill>
+                  <a:blip r:embed="rId1"/>
+                  <a:stretch>
+                    <a:fillRect/>
+                  </a:stretch>
+                </pic:blipFill>
+                <pic:spPr bwMode="auto">
+                  <a:xfrm>
+                    <a:off x="0" y="0"/>
+                    <a:ext cx="7522845" cy="450215"/>
+                  </a:xfrm>
+                  <a:prstGeom prst="rect">
+                    <a:avLst/>
+                  </a:prstGeom>
+                </pic:spPr>
+              </pic:pic>
+            </a:graphicData>
+          </a:graphic>
+        </wp:anchor>
+      </w:drawing>
+    </w:r>
+    <w:r>
+      <w:rPr>
+        <w:sz w:val="20"/>
+        <w:szCs w:val="20"/>
+      </w:rPr>
+      <w:t xml:space="preserve"> «</w:t>
+    </w:r>
+  </w:p>
+</w:ftr>
+</file>
+
+<file path=word/header1.xml><?xml version="1.0" encoding="utf-8"?>
+<w:hdr xmlns:o="urn:schemas-microsoft-com:office:office" xmlns:r="http://schemas.openxmlformats.org/officeDocument/2006/relationships" xmlns:v="urn:schemas-microsoft-com:vml" xmlns:w="http://schemas.openxmlformats.org/wordprocessingml/2006/main" xmlns:w10="urn:schemas-microsoft-com:office:word" xmlns:wp="http://schemas.openxmlformats.org/drawingml/2006/wordprocessingDrawing" xmlns:wps="http://schemas.microsoft.com/office/word/2010/wordprocessingShape" xmlns:wpg="http://schemas.microsoft.com/office/word/2010/wordprocessingGroup" xmlns:mc="http://schemas.openxmlformats.org/markup-compatibility/2006" xmlns:wp14="http://schemas.microsoft.com/office/word/2010/wordprocessingDrawing" xmlns:w14="http://schemas.microsoft.com/office/word/2010/wordml" mc:Ignorable="w14 wp14">
+  <w:p>
+    <w:pPr>
+      <w:pStyle w:val="Header"/>
+      <w:tabs>
+        <w:tab w:val="center" w:pos="4320" w:leader="none"/>
+        <w:tab w:val="right" w:pos="8640" w:leader="none"/>
+        <w:tab w:val="right" w:pos="9360" w:leader="none"/>
+      </w:tabs>
+      <w:rPr>
+        <w:color w:val="808080"/>
+        <w:sz w:val="20"/>
+        <w:szCs w:val="20"/>
+      </w:rPr>
+    </w:pPr>
+    <w:r>
+      <w:rPr>
+        <w:color w:val="808080"/>
+        <w:sz w:val="20"/>
+        <w:szCs w:val="20"/>
+      </w:rPr>
+      <w:drawing>
+        <wp:anchor behindDoc="1" distT="0" distB="0" distL="114300" distR="114300" simplePos="0" locked="0" layoutInCell="1" allowOverlap="1" relativeHeight="2">
+          <wp:simplePos x="0" y="0"/>
+          <wp:positionH relativeFrom="column">
+            <wp:posOffset>5222240</wp:posOffset>
+          </wp:positionH>
+          <wp:positionV relativeFrom="paragraph">
+            <wp:posOffset>635</wp:posOffset>
+          </wp:positionV>
+          <wp:extent cx="720725" cy="380365"/>
           <wp:effectExtent l="0" t="0" r="0" b="0"/>
           <wp:wrapSquare wrapText="bothSides"/>
           <wp:docPr id="1" name="Picture" descr=""/>
@@ -687,18 +810,11 @@
                 <pic:spPr bwMode="auto">
                   <a:xfrm>
                     <a:off x="0" y="0"/>
-                    <a:ext cx="7522845" cy="450215"/>
+                    <a:ext cx="720725" cy="380365"/>
                   </a:xfrm>
                   <a:prstGeom prst="rect">
                     <a:avLst/>
                   </a:prstGeom>
-                  <a:noFill/>
-                  <a:ln w="9525">
-                    <a:noFill/>
-                    <a:miter lim="800000"/>
-                    <a:headEnd/>
-                    <a:tailEnd/>
-                  </a:ln>
                 </pic:spPr>
               </pic:pic>
             </a:graphicData>
@@ -706,25 +822,6 @@
         </wp:anchor>
       </w:drawing>
     </w:r>
-  </w:p>
-</w:ftr>
-</file>
-
-<file path=word/header1.xml><?xml version="1.0" encoding="utf-8"?>
-<w:hdr xmlns:o="urn:schemas-microsoft-com:office:office" xmlns:r="http://schemas.openxmlformats.org/officeDocument/2006/relationships" xmlns:v="urn:schemas-microsoft-com:vml" xmlns:w="http://schemas.openxmlformats.org/wordprocessingml/2006/main" xmlns:w10="urn:schemas-microsoft-com:office:word" xmlns:wp="http://schemas.openxmlformats.org/drawingml/2006/wordprocessingDrawing">
-  <w:p>
-    <w:pPr>
-      <w:pStyle w:val="Header"/>
-      <w:tabs>
-        <w:tab w:val="center" w:pos="4320" w:leader="none"/>
-        <w:tab w:val="right" w:pos="9360" w:leader="none"/>
-      </w:tabs>
-      <w:rPr>
-        <w:color w:val="808080"/>
-        <w:sz w:val="20"/>
-        <w:szCs w:val="20"/>
-      </w:rPr>
-    </w:pPr>
     <w:r>
       <w:rPr>
         <w:color w:val="808080"/>
@@ -734,58 +831,6 @@
       <w:t>Creating and Deploying Scientific Tools</w:t>
       <w:br/>
       <w:t>Michael McLennan</w:t>
-      <w:drawing>
-        <wp:anchor behindDoc="1" distT="0" distB="0" distL="114300" distR="114300" simplePos="0" locked="0" layoutInCell="1" allowOverlap="1" relativeHeight="1">
-          <wp:simplePos x="0" y="0"/>
-          <wp:positionH relativeFrom="column">
-            <wp:posOffset>5222240</wp:posOffset>
-          </wp:positionH>
-          <wp:positionV relativeFrom="paragraph">
-            <wp:posOffset>0</wp:posOffset>
-          </wp:positionV>
-          <wp:extent cx="720725" cy="380365"/>
-          <wp:effectExtent l="0" t="0" r="0" b="0"/>
-          <wp:wrapSquare wrapText="bothSides"/>
-          <wp:docPr id="0" name="Picture" descr=""/>
-          <wp:cNvGraphicFramePr>
-            <a:graphicFrameLocks xmlns:a="http://schemas.openxmlformats.org/drawingml/2006/main" noChangeAspect="1"/>
-          </wp:cNvGraphicFramePr>
-          <a:graphic xmlns:a="http://schemas.openxmlformats.org/drawingml/2006/main">
-            <a:graphicData uri="http://schemas.openxmlformats.org/drawingml/2006/picture">
-              <pic:pic xmlns:pic="http://schemas.openxmlformats.org/drawingml/2006/picture">
-                <pic:nvPicPr>
-                  <pic:cNvPr id="0" name="Picture" descr=""/>
-                  <pic:cNvPicPr>
-                    <a:picLocks noChangeAspect="1" noChangeArrowheads="1"/>
-                  </pic:cNvPicPr>
-                </pic:nvPicPr>
-                <pic:blipFill>
-                  <a:blip r:embed="rId1"/>
-                  <a:stretch>
-                    <a:fillRect/>
-                  </a:stretch>
-                </pic:blipFill>
-                <pic:spPr bwMode="auto">
-                  <a:xfrm>
-                    <a:off x="0" y="0"/>
-                    <a:ext cx="720725" cy="380365"/>
-                  </a:xfrm>
-                  <a:prstGeom prst="rect">
-                    <a:avLst/>
-                  </a:prstGeom>
-                  <a:noFill/>
-                  <a:ln w="9525">
-                    <a:noFill/>
-                    <a:miter lim="800000"/>
-                    <a:headEnd/>
-                    <a:tailEnd/>
-                  </a:ln>
-                </pic:spPr>
-              </pic:pic>
-            </a:graphicData>
-          </a:graphic>
-        </wp:anchor>
-      </w:drawing>
     </w:r>
   </w:p>
 </w:hdr>
@@ -807,6 +852,8 @@
       </w:pPr>
       <w:rPr>
         <w:rFonts w:ascii="Symbol" w:hAnsi="Symbol" w:cs="Symbol" w:hint="default"/>
+        <w:b/>
+        <w:rFonts w:cs="Symbol"/>
       </w:rPr>
     </w:lvl>
     <w:lvl w:ilvl="1">
@@ -1035,12 +1082,11 @@
 </file>
 
 <file path=word/styles.xml><?xml version="1.0" encoding="utf-8"?>
-<w:styles xmlns:w="http://schemas.openxmlformats.org/wordprocessingml/2006/main">
+<w:styles xmlns:w="http://schemas.openxmlformats.org/wordprocessingml/2006/main" xmlns:w14="http://schemas.microsoft.com/office/word/2010/wordml" xmlns:mc="http://schemas.openxmlformats.org/markup-compatibility/2006" mc:Ignorable="w14">
   <w:docDefaults>
     <w:rPrDefault>
       <w:rPr>
         <w:rFonts w:ascii="Cambria" w:hAnsi="Cambria" w:eastAsia="Droid Sans Fallback" w:cs=""/>
-        <w:sz w:val="24"/>
         <w:szCs w:val="24"/>
         <w:lang w:val="en-US" w:eastAsia="en-US" w:bidi="ar-SA"/>
       </w:rPr>
@@ -1049,144 +1095,144 @@
       <w:pPr/>
     </w:pPrDefault>
   </w:docDefaults>
-  <w:latentStyles w:count="276" w:defQFormat="0" w:defUnhideWhenUsed="1" w:defSemiHidden="1" w:defUIPriority="99" w:defLockedState="0">
-    <w:lsdException w:qFormat="1" w:semiHidden="0" w:uiPriority="0" w:unhideWhenUsed="0" w:name="Normal"/>
-    <w:lsdException w:qFormat="1" w:semiHidden="0" w:uiPriority="9" w:unhideWhenUsed="0" w:name="heading 1"/>
-    <w:lsdException w:qFormat="1" w:uiPriority="9" w:name="heading 2"/>
-    <w:lsdException w:qFormat="1" w:uiPriority="9" w:name="heading 3"/>
-    <w:lsdException w:qFormat="1" w:uiPriority="9" w:name="heading 4"/>
-    <w:lsdException w:qFormat="1" w:uiPriority="9" w:name="heading 5"/>
-    <w:lsdException w:qFormat="1" w:uiPriority="9" w:name="heading 6"/>
-    <w:lsdException w:qFormat="1" w:uiPriority="9" w:name="heading 7"/>
-    <w:lsdException w:qFormat="1" w:uiPriority="9" w:name="heading 8"/>
-    <w:lsdException w:qFormat="1" w:uiPriority="9" w:name="heading 9"/>
-    <w:lsdException w:uiPriority="39" w:name="toc 1"/>
-    <w:lsdException w:uiPriority="39" w:name="toc 2"/>
-    <w:lsdException w:uiPriority="39" w:name="toc 3"/>
-    <w:lsdException w:uiPriority="39" w:name="toc 4"/>
-    <w:lsdException w:uiPriority="39" w:name="toc 5"/>
-    <w:lsdException w:uiPriority="39" w:name="toc 6"/>
-    <w:lsdException w:uiPriority="39" w:name="toc 7"/>
-    <w:lsdException w:uiPriority="39" w:name="toc 8"/>
-    <w:lsdException w:uiPriority="39" w:name="toc 9"/>
-    <w:lsdException w:qFormat="1" w:uiPriority="35" w:name="caption"/>
-    <w:lsdException w:qFormat="1" w:semiHidden="0" w:uiPriority="10" w:unhideWhenUsed="0" w:name="Title"/>
-    <w:lsdException w:uiPriority="1" w:name="Default Paragraph Font"/>
-    <w:lsdException w:qFormat="1" w:semiHidden="0" w:uiPriority="11" w:unhideWhenUsed="0" w:name="Subtitle"/>
-    <w:lsdException w:qFormat="1" w:semiHidden="0" w:uiPriority="22" w:unhideWhenUsed="0" w:name="Strong"/>
-    <w:lsdException w:qFormat="1" w:semiHidden="0" w:uiPriority="20" w:unhideWhenUsed="0" w:name="Emphasis"/>
-    <w:lsdException w:semiHidden="0" w:uiPriority="59" w:unhideWhenUsed="0" w:name="Table Grid"/>
-    <w:lsdException w:unhideWhenUsed="0" w:name="Placeholder Text"/>
-    <w:lsdException w:qFormat="1" w:semiHidden="0" w:uiPriority="1" w:unhideWhenUsed="0" w:name="No Spacing"/>
-    <w:lsdException w:semiHidden="0" w:uiPriority="60" w:unhideWhenUsed="0" w:name="Light Shading"/>
-    <w:lsdException w:semiHidden="0" w:uiPriority="61" w:unhideWhenUsed="0" w:name="Light List"/>
-    <w:lsdException w:semiHidden="0" w:uiPriority="62" w:unhideWhenUsed="0" w:name="Light Grid"/>
-    <w:lsdException w:semiHidden="0" w:uiPriority="63" w:unhideWhenUsed="0" w:name="Medium Shading 1"/>
-    <w:lsdException w:semiHidden="0" w:uiPriority="64" w:unhideWhenUsed="0" w:name="Medium Shading 2"/>
-    <w:lsdException w:semiHidden="0" w:uiPriority="65" w:unhideWhenUsed="0" w:name="Medium List 1"/>
-    <w:lsdException w:semiHidden="0" w:uiPriority="66" w:unhideWhenUsed="0" w:name="Medium List 2"/>
-    <w:lsdException w:semiHidden="0" w:uiPriority="67" w:unhideWhenUsed="0" w:name="Medium Grid 1"/>
-    <w:lsdException w:semiHidden="0" w:uiPriority="68" w:unhideWhenUsed="0" w:name="Medium Grid 2"/>
-    <w:lsdException w:semiHidden="0" w:uiPriority="69" w:unhideWhenUsed="0" w:name="Medium Grid 3"/>
-    <w:lsdException w:semiHidden="0" w:uiPriority="70" w:unhideWhenUsed="0" w:name="Dark List"/>
-    <w:lsdException w:semiHidden="0" w:uiPriority="71" w:unhideWhenUsed="0" w:name="Colorful Shading"/>
-    <w:lsdException w:semiHidden="0" w:uiPriority="72" w:unhideWhenUsed="0" w:name="Colorful List"/>
-    <w:lsdException w:semiHidden="0" w:uiPriority="73" w:unhideWhenUsed="0" w:name="Colorful Grid"/>
-    <w:lsdException w:semiHidden="0" w:uiPriority="60" w:unhideWhenUsed="0" w:name="Light Shading Accent 1"/>
-    <w:lsdException w:semiHidden="0" w:uiPriority="61" w:unhideWhenUsed="0" w:name="Light List Accent 1"/>
-    <w:lsdException w:semiHidden="0" w:uiPriority="62" w:unhideWhenUsed="0" w:name="Light Grid Accent 1"/>
-    <w:lsdException w:semiHidden="0" w:uiPriority="63" w:unhideWhenUsed="0" w:name="Medium Shading 1 Accent 1"/>
-    <w:lsdException w:semiHidden="0" w:uiPriority="64" w:unhideWhenUsed="0" w:name="Medium Shading 2 Accent 1"/>
-    <w:lsdException w:semiHidden="0" w:uiPriority="65" w:unhideWhenUsed="0" w:name="Medium List 1 Accent 1"/>
-    <w:lsdException w:unhideWhenUsed="0" w:name="Revision"/>
-    <w:lsdException w:qFormat="1" w:semiHidden="0" w:uiPriority="34" w:unhideWhenUsed="0" w:name="List Paragraph"/>
-    <w:lsdException w:qFormat="1" w:semiHidden="0" w:uiPriority="29" w:unhideWhenUsed="0" w:name="Quote"/>
-    <w:lsdException w:qFormat="1" w:semiHidden="0" w:uiPriority="30" w:unhideWhenUsed="0" w:name="Intense Quote"/>
-    <w:lsdException w:semiHidden="0" w:uiPriority="66" w:unhideWhenUsed="0" w:name="Medium List 2 Accent 1"/>
-    <w:lsdException w:semiHidden="0" w:uiPriority="67" w:unhideWhenUsed="0" w:name="Medium Grid 1 Accent 1"/>
-    <w:lsdException w:semiHidden="0" w:uiPriority="68" w:unhideWhenUsed="0" w:name="Medium Grid 2 Accent 1"/>
-    <w:lsdException w:semiHidden="0" w:uiPriority="69" w:unhideWhenUsed="0" w:name="Medium Grid 3 Accent 1"/>
-    <w:lsdException w:semiHidden="0" w:uiPriority="70" w:unhideWhenUsed="0" w:name="Dark List Accent 1"/>
-    <w:lsdException w:semiHidden="0" w:uiPriority="71" w:unhideWhenUsed="0" w:name="Colorful Shading Accent 1"/>
-    <w:lsdException w:semiHidden="0" w:uiPriority="72" w:unhideWhenUsed="0" w:name="Colorful List Accent 1"/>
-    <w:lsdException w:semiHidden="0" w:uiPriority="73" w:unhideWhenUsed="0" w:name="Colorful Grid Accent 1"/>
-    <w:lsdException w:semiHidden="0" w:uiPriority="60" w:unhideWhenUsed="0" w:name="Light Shading Accent 2"/>
-    <w:lsdException w:semiHidden="0" w:uiPriority="61" w:unhideWhenUsed="0" w:name="Light List Accent 2"/>
-    <w:lsdException w:semiHidden="0" w:uiPriority="62" w:unhideWhenUsed="0" w:name="Light Grid Accent 2"/>
-    <w:lsdException w:semiHidden="0" w:uiPriority="63" w:unhideWhenUsed="0" w:name="Medium Shading 1 Accent 2"/>
-    <w:lsdException w:semiHidden="0" w:uiPriority="64" w:unhideWhenUsed="0" w:name="Medium Shading 2 Accent 2"/>
-    <w:lsdException w:semiHidden="0" w:uiPriority="65" w:unhideWhenUsed="0" w:name="Medium List 1 Accent 2"/>
-    <w:lsdException w:semiHidden="0" w:uiPriority="66" w:unhideWhenUsed="0" w:name="Medium List 2 Accent 2"/>
-    <w:lsdException w:semiHidden="0" w:uiPriority="67" w:unhideWhenUsed="0" w:name="Medium Grid 1 Accent 2"/>
-    <w:lsdException w:semiHidden="0" w:uiPriority="68" w:unhideWhenUsed="0" w:name="Medium Grid 2 Accent 2"/>
-    <w:lsdException w:semiHidden="0" w:uiPriority="69" w:unhideWhenUsed="0" w:name="Medium Grid 3 Accent 2"/>
-    <w:lsdException w:semiHidden="0" w:uiPriority="70" w:unhideWhenUsed="0" w:name="Dark List Accent 2"/>
-    <w:lsdException w:semiHidden="0" w:uiPriority="71" w:unhideWhenUsed="0" w:name="Colorful Shading Accent 2"/>
-    <w:lsdException w:semiHidden="0" w:uiPriority="72" w:unhideWhenUsed="0" w:name="Colorful List Accent 2"/>
-    <w:lsdException w:semiHidden="0" w:uiPriority="73" w:unhideWhenUsed="0" w:name="Colorful Grid Accent 2"/>
-    <w:lsdException w:semiHidden="0" w:uiPriority="60" w:unhideWhenUsed="0" w:name="Light Shading Accent 3"/>
-    <w:lsdException w:semiHidden="0" w:uiPriority="61" w:unhideWhenUsed="0" w:name="Light List Accent 3"/>
-    <w:lsdException w:semiHidden="0" w:uiPriority="62" w:unhideWhenUsed="0" w:name="Light Grid Accent 3"/>
-    <w:lsdException w:semiHidden="0" w:uiPriority="63" w:unhideWhenUsed="0" w:name="Medium Shading 1 Accent 3"/>
-    <w:lsdException w:semiHidden="0" w:uiPriority="64" w:unhideWhenUsed="0" w:name="Medium Shading 2 Accent 3"/>
-    <w:lsdException w:semiHidden="0" w:uiPriority="65" w:unhideWhenUsed="0" w:name="Medium List 1 Accent 3"/>
-    <w:lsdException w:semiHidden="0" w:uiPriority="66" w:unhideWhenUsed="0" w:name="Medium List 2 Accent 3"/>
-    <w:lsdException w:semiHidden="0" w:uiPriority="67" w:unhideWhenUsed="0" w:name="Medium Grid 1 Accent 3"/>
-    <w:lsdException w:semiHidden="0" w:uiPriority="68" w:unhideWhenUsed="0" w:name="Medium Grid 2 Accent 3"/>
-    <w:lsdException w:semiHidden="0" w:uiPriority="69" w:unhideWhenUsed="0" w:name="Medium Grid 3 Accent 3"/>
-    <w:lsdException w:semiHidden="0" w:uiPriority="70" w:unhideWhenUsed="0" w:name="Dark List Accent 3"/>
-    <w:lsdException w:semiHidden="0" w:uiPriority="71" w:unhideWhenUsed="0" w:name="Colorful Shading Accent 3"/>
-    <w:lsdException w:semiHidden="0" w:uiPriority="72" w:unhideWhenUsed="0" w:name="Colorful List Accent 3"/>
-    <w:lsdException w:semiHidden="0" w:uiPriority="73" w:unhideWhenUsed="0" w:name="Colorful Grid Accent 3"/>
-    <w:lsdException w:semiHidden="0" w:uiPriority="60" w:unhideWhenUsed="0" w:name="Light Shading Accent 4"/>
-    <w:lsdException w:semiHidden="0" w:uiPriority="61" w:unhideWhenUsed="0" w:name="Light List Accent 4"/>
-    <w:lsdException w:semiHidden="0" w:uiPriority="62" w:unhideWhenUsed="0" w:name="Light Grid Accent 4"/>
-    <w:lsdException w:semiHidden="0" w:uiPriority="63" w:unhideWhenUsed="0" w:name="Medium Shading 1 Accent 4"/>
-    <w:lsdException w:semiHidden="0" w:uiPriority="64" w:unhideWhenUsed="0" w:name="Medium Shading 2 Accent 4"/>
-    <w:lsdException w:semiHidden="0" w:uiPriority="65" w:unhideWhenUsed="0" w:name="Medium List 1 Accent 4"/>
-    <w:lsdException w:semiHidden="0" w:uiPriority="66" w:unhideWhenUsed="0" w:name="Medium List 2 Accent 4"/>
-    <w:lsdException w:semiHidden="0" w:uiPriority="67" w:unhideWhenUsed="0" w:name="Medium Grid 1 Accent 4"/>
-    <w:lsdException w:semiHidden="0" w:uiPriority="68" w:unhideWhenUsed="0" w:name="Medium Grid 2 Accent 4"/>
-    <w:lsdException w:semiHidden="0" w:uiPriority="69" w:unhideWhenUsed="0" w:name="Medium Grid 3 Accent 4"/>
-    <w:lsdException w:semiHidden="0" w:uiPriority="70" w:unhideWhenUsed="0" w:name="Dark List Accent 4"/>
-    <w:lsdException w:semiHidden="0" w:uiPriority="71" w:unhideWhenUsed="0" w:name="Colorful Shading Accent 4"/>
-    <w:lsdException w:semiHidden="0" w:uiPriority="72" w:unhideWhenUsed="0" w:name="Colorful List Accent 4"/>
-    <w:lsdException w:semiHidden="0" w:uiPriority="73" w:unhideWhenUsed="0" w:name="Colorful Grid Accent 4"/>
-    <w:lsdException w:semiHidden="0" w:uiPriority="60" w:unhideWhenUsed="0" w:name="Light Shading Accent 5"/>
-    <w:lsdException w:semiHidden="0" w:uiPriority="61" w:unhideWhenUsed="0" w:name="Light List Accent 5"/>
-    <w:lsdException w:semiHidden="0" w:uiPriority="62" w:unhideWhenUsed="0" w:name="Light Grid Accent 5"/>
-    <w:lsdException w:semiHidden="0" w:uiPriority="63" w:unhideWhenUsed="0" w:name="Medium Shading 1 Accent 5"/>
-    <w:lsdException w:semiHidden="0" w:uiPriority="64" w:unhideWhenUsed="0" w:name="Medium Shading 2 Accent 5"/>
-    <w:lsdException w:semiHidden="0" w:uiPriority="65" w:unhideWhenUsed="0" w:name="Medium List 1 Accent 5"/>
-    <w:lsdException w:semiHidden="0" w:uiPriority="66" w:unhideWhenUsed="0" w:name="Medium List 2 Accent 5"/>
-    <w:lsdException w:semiHidden="0" w:uiPriority="67" w:unhideWhenUsed="0" w:name="Medium Grid 1 Accent 5"/>
-    <w:lsdException w:semiHidden="0" w:uiPriority="68" w:unhideWhenUsed="0" w:name="Medium Grid 2 Accent 5"/>
-    <w:lsdException w:semiHidden="0" w:uiPriority="69" w:unhideWhenUsed="0" w:name="Medium Grid 3 Accent 5"/>
-    <w:lsdException w:semiHidden="0" w:uiPriority="70" w:unhideWhenUsed="0" w:name="Dark List Accent 5"/>
-    <w:lsdException w:semiHidden="0" w:uiPriority="71" w:unhideWhenUsed="0" w:name="Colorful Shading Accent 5"/>
-    <w:lsdException w:semiHidden="0" w:uiPriority="72" w:unhideWhenUsed="0" w:name="Colorful List Accent 5"/>
-    <w:lsdException w:semiHidden="0" w:uiPriority="73" w:unhideWhenUsed="0" w:name="Colorful Grid Accent 5"/>
-    <w:lsdException w:semiHidden="0" w:uiPriority="60" w:unhideWhenUsed="0" w:name="Light Shading Accent 6"/>
-    <w:lsdException w:semiHidden="0" w:uiPriority="61" w:unhideWhenUsed="0" w:name="Light List Accent 6"/>
-    <w:lsdException w:semiHidden="0" w:uiPriority="62" w:unhideWhenUsed="0" w:name="Light Grid Accent 6"/>
-    <w:lsdException w:semiHidden="0" w:uiPriority="63" w:unhideWhenUsed="0" w:name="Medium Shading 1 Accent 6"/>
-    <w:lsdException w:semiHidden="0" w:uiPriority="64" w:unhideWhenUsed="0" w:name="Medium Shading 2 Accent 6"/>
-    <w:lsdException w:semiHidden="0" w:uiPriority="65" w:unhideWhenUsed="0" w:name="Medium List 1 Accent 6"/>
-    <w:lsdException w:semiHidden="0" w:uiPriority="66" w:unhideWhenUsed="0" w:name="Medium List 2 Accent 6"/>
-    <w:lsdException w:semiHidden="0" w:uiPriority="67" w:unhideWhenUsed="0" w:name="Medium Grid 1 Accent 6"/>
-    <w:lsdException w:semiHidden="0" w:uiPriority="68" w:unhideWhenUsed="0" w:name="Medium Grid 2 Accent 6"/>
-    <w:lsdException w:semiHidden="0" w:uiPriority="69" w:unhideWhenUsed="0" w:name="Medium Grid 3 Accent 6"/>
-    <w:lsdException w:semiHidden="0" w:uiPriority="70" w:unhideWhenUsed="0" w:name="Dark List Accent 6"/>
-    <w:lsdException w:semiHidden="0" w:uiPriority="71" w:unhideWhenUsed="0" w:name="Colorful Shading Accent 6"/>
-    <w:lsdException w:semiHidden="0" w:uiPriority="72" w:unhideWhenUsed="0" w:name="Colorful List Accent 6"/>
-    <w:lsdException w:semiHidden="0" w:uiPriority="73" w:unhideWhenUsed="0" w:name="Colorful Grid Accent 6"/>
-    <w:lsdException w:qFormat="1" w:semiHidden="0" w:uiPriority="19" w:unhideWhenUsed="0" w:name="Subtle Emphasis"/>
-    <w:lsdException w:qFormat="1" w:semiHidden="0" w:uiPriority="21" w:unhideWhenUsed="0" w:name="Intense Emphasis"/>
-    <w:lsdException w:qFormat="1" w:semiHidden="0" w:uiPriority="31" w:unhideWhenUsed="0" w:name="Subtle Reference"/>
-    <w:lsdException w:qFormat="1" w:semiHidden="0" w:uiPriority="32" w:unhideWhenUsed="0" w:name="Intense Reference"/>
-    <w:lsdException w:qFormat="1" w:semiHidden="0" w:uiPriority="33" w:unhideWhenUsed="0" w:name="Book Title"/>
-    <w:lsdException w:uiPriority="37" w:name="Bibliography"/>
-    <w:lsdException w:qFormat="1" w:uiPriority="39" w:name="TOC Heading"/>
+  <w:latentStyles w:defLockedState="0" w:defUIPriority="99" w:defSemiHidden="1" w:defUnhideWhenUsed="1" w:defQFormat="0" w:count="276">
+    <w:lsdException w:name="Normal" w:uiPriority="0" w:semiHidden="0" w:unhideWhenUsed="0" w:qFormat="1"/>
+    <w:lsdException w:name="heading 1" w:uiPriority="9" w:semiHidden="0" w:unhideWhenUsed="0" w:qFormat="1"/>
+    <w:lsdException w:name="heading 2" w:uiPriority="9" w:qFormat="1"/>
+    <w:lsdException w:name="heading 3" w:uiPriority="9" w:qFormat="1"/>
+    <w:lsdException w:name="heading 4" w:uiPriority="9" w:qFormat="1"/>
+    <w:lsdException w:name="heading 5" w:uiPriority="9" w:qFormat="1"/>
+    <w:lsdException w:name="heading 6" w:uiPriority="9" w:qFormat="1"/>
+    <w:lsdException w:name="heading 7" w:uiPriority="9" w:qFormat="1"/>
+    <w:lsdException w:name="heading 8" w:uiPriority="9" w:qFormat="1"/>
+    <w:lsdException w:name="heading 9" w:uiPriority="9" w:qFormat="1"/>
+    <w:lsdException w:name="toc 1" w:uiPriority="39"/>
+    <w:lsdException w:name="toc 2" w:uiPriority="39"/>
+    <w:lsdException w:name="toc 3" w:uiPriority="39"/>
+    <w:lsdException w:name="toc 4" w:uiPriority="39"/>
+    <w:lsdException w:name="toc 5" w:uiPriority="39"/>
+    <w:lsdException w:name="toc 6" w:uiPriority="39"/>
+    <w:lsdException w:name="toc 7" w:uiPriority="39"/>
+    <w:lsdException w:name="toc 8" w:uiPriority="39"/>
+    <w:lsdException w:name="toc 9" w:uiPriority="39"/>
+    <w:lsdException w:name="caption" w:uiPriority="35" w:qFormat="1"/>
+    <w:lsdException w:name="Title" w:uiPriority="10" w:semiHidden="0" w:unhideWhenUsed="0" w:qFormat="1"/>
+    <w:lsdException w:name="Default Paragraph Font" w:uiPriority="1"/>
+    <w:lsdException w:name="Subtitle" w:uiPriority="11" w:semiHidden="0" w:unhideWhenUsed="0" w:qFormat="1"/>
+    <w:lsdException w:name="Strong" w:uiPriority="22" w:semiHidden="0" w:unhideWhenUsed="0" w:qFormat="1"/>
+    <w:lsdException w:name="Emphasis" w:uiPriority="20" w:semiHidden="0" w:unhideWhenUsed="0" w:qFormat="1"/>
+    <w:lsdException w:name="Table Grid" w:uiPriority="59" w:semiHidden="0" w:unhideWhenUsed="0"/>
+    <w:lsdException w:name="Placeholder Text" w:unhideWhenUsed="0"/>
+    <w:lsdException w:name="No Spacing" w:uiPriority="1" w:semiHidden="0" w:unhideWhenUsed="0" w:qFormat="1"/>
+    <w:lsdException w:name="Light Shading" w:uiPriority="60" w:semiHidden="0" w:unhideWhenUsed="0"/>
+    <w:lsdException w:name="Light List" w:uiPriority="61" w:semiHidden="0" w:unhideWhenUsed="0"/>
+    <w:lsdException w:name="Light Grid" w:uiPriority="62" w:semiHidden="0" w:unhideWhenUsed="0"/>
+    <w:lsdException w:name="Medium Shading 1" w:uiPriority="63" w:semiHidden="0" w:unhideWhenUsed="0"/>
+    <w:lsdException w:name="Medium Shading 2" w:uiPriority="64" w:semiHidden="0" w:unhideWhenUsed="0"/>
+    <w:lsdException w:name="Medium List 1" w:uiPriority="65" w:semiHidden="0" w:unhideWhenUsed="0"/>
+    <w:lsdException w:name="Medium List 2" w:uiPriority="66" w:semiHidden="0" w:unhideWhenUsed="0"/>
+    <w:lsdException w:name="Medium Grid 1" w:uiPriority="67" w:semiHidden="0" w:unhideWhenUsed="0"/>
+    <w:lsdException w:name="Medium Grid 2" w:uiPriority="68" w:semiHidden="0" w:unhideWhenUsed="0"/>
+    <w:lsdException w:name="Medium Grid 3" w:uiPriority="69" w:semiHidden="0" w:unhideWhenUsed="0"/>
+    <w:lsdException w:name="Dark List" w:uiPriority="70" w:semiHidden="0" w:unhideWhenUsed="0"/>
+    <w:lsdException w:name="Colorful Shading" w:uiPriority="71" w:semiHidden="0" w:unhideWhenUsed="0"/>
+    <w:lsdException w:name="Colorful List" w:uiPriority="72" w:semiHidden="0" w:unhideWhenUsed="0"/>
+    <w:lsdException w:name="Colorful Grid" w:uiPriority="73" w:semiHidden="0" w:unhideWhenUsed="0"/>
+    <w:lsdException w:name="Light Shading Accent 1" w:uiPriority="60" w:semiHidden="0" w:unhideWhenUsed="0"/>
+    <w:lsdException w:name="Light List Accent 1" w:uiPriority="61" w:semiHidden="0" w:unhideWhenUsed="0"/>
+    <w:lsdException w:name="Light Grid Accent 1" w:uiPriority="62" w:semiHidden="0" w:unhideWhenUsed="0"/>
+    <w:lsdException w:name="Medium Shading 1 Accent 1" w:uiPriority="63" w:semiHidden="0" w:unhideWhenUsed="0"/>
+    <w:lsdException w:name="Medium Shading 2 Accent 1" w:uiPriority="64" w:semiHidden="0" w:unhideWhenUsed="0"/>
+    <w:lsdException w:name="Medium List 1 Accent 1" w:uiPriority="65" w:semiHidden="0" w:unhideWhenUsed="0"/>
+    <w:lsdException w:name="Revision" w:unhideWhenUsed="0"/>
+    <w:lsdException w:name="List Paragraph" w:uiPriority="34" w:semiHidden="0" w:unhideWhenUsed="0" w:qFormat="1"/>
+    <w:lsdException w:name="Quote" w:uiPriority="29" w:semiHidden="0" w:unhideWhenUsed="0" w:qFormat="1"/>
+    <w:lsdException w:name="Intense Quote" w:uiPriority="30" w:semiHidden="0" w:unhideWhenUsed="0" w:qFormat="1"/>
+    <w:lsdException w:name="Medium List 2 Accent 1" w:uiPriority="66" w:semiHidden="0" w:unhideWhenUsed="0"/>
+    <w:lsdException w:name="Medium Grid 1 Accent 1" w:uiPriority="67" w:semiHidden="0" w:unhideWhenUsed="0"/>
+    <w:lsdException w:name="Medium Grid 2 Accent 1" w:uiPriority="68" w:semiHidden="0" w:unhideWhenUsed="0"/>
+    <w:lsdException w:name="Medium Grid 3 Accent 1" w:uiPriority="69" w:semiHidden="0" w:unhideWhenUsed="0"/>
+    <w:lsdException w:name="Dark List Accent 1" w:uiPriority="70" w:semiHidden="0" w:unhideWhenUsed="0"/>
+    <w:lsdException w:name="Colorful Shading Accent 1" w:uiPriority="71" w:semiHidden="0" w:unhideWhenUsed="0"/>
+    <w:lsdException w:name="Colorful List Accent 1" w:uiPriority="72" w:semiHidden="0" w:unhideWhenUsed="0"/>
+    <w:lsdException w:name="Colorful Grid Accent 1" w:uiPriority="73" w:semiHidden="0" w:unhideWhenUsed="0"/>
+    <w:lsdException w:name="Light Shading Accent 2" w:uiPriority="60" w:semiHidden="0" w:unhideWhenUsed="0"/>
+    <w:lsdException w:name="Light List Accent 2" w:uiPriority="61" w:semiHidden="0" w:unhideWhenUsed="0"/>
+    <w:lsdException w:name="Light Grid Accent 2" w:uiPriority="62" w:semiHidden="0" w:unhideWhenUsed="0"/>
+    <w:lsdException w:name="Medium Shading 1 Accent 2" w:uiPriority="63" w:semiHidden="0" w:unhideWhenUsed="0"/>
+    <w:lsdException w:name="Medium Shading 2 Accent 2" w:uiPriority="64" w:semiHidden="0" w:unhideWhenUsed="0"/>
+    <w:lsdException w:name="Medium List 1 Accent 2" w:uiPriority="65" w:semiHidden="0" w:unhideWhenUsed="0"/>
+    <w:lsdException w:name="Medium List 2 Accent 2" w:uiPriority="66" w:semiHidden="0" w:unhideWhenUsed="0"/>
+    <w:lsdException w:name="Medium Grid 1 Accent 2" w:uiPriority="67" w:semiHidden="0" w:unhideWhenUsed="0"/>
+    <w:lsdException w:name="Medium Grid 2 Accent 2" w:uiPriority="68" w:semiHidden="0" w:unhideWhenUsed="0"/>
+    <w:lsdException w:name="Medium Grid 3 Accent 2" w:uiPriority="69" w:semiHidden="0" w:unhideWhenUsed="0"/>
+    <w:lsdException w:name="Dark List Accent 2" w:uiPriority="70" w:semiHidden="0" w:unhideWhenUsed="0"/>
+    <w:lsdException w:name="Colorful Shading Accent 2" w:uiPriority="71" w:semiHidden="0" w:unhideWhenUsed="0"/>
+    <w:lsdException w:name="Colorful List Accent 2" w:uiPriority="72" w:semiHidden="0" w:unhideWhenUsed="0"/>
+    <w:lsdException w:name="Colorful Grid Accent 2" w:uiPriority="73" w:semiHidden="0" w:unhideWhenUsed="0"/>
+    <w:lsdException w:name="Light Shading Accent 3" w:uiPriority="60" w:semiHidden="0" w:unhideWhenUsed="0"/>
+    <w:lsdException w:name="Light List Accent 3" w:uiPriority="61" w:semiHidden="0" w:unhideWhenUsed="0"/>
+    <w:lsdException w:name="Light Grid Accent 3" w:uiPriority="62" w:semiHidden="0" w:unhideWhenUsed="0"/>
+    <w:lsdException w:name="Medium Shading 1 Accent 3" w:uiPriority="63" w:semiHidden="0" w:unhideWhenUsed="0"/>
+    <w:lsdException w:name="Medium Shading 2 Accent 3" w:uiPriority="64" w:semiHidden="0" w:unhideWhenUsed="0"/>
+    <w:lsdException w:name="Medium List 1 Accent 3" w:uiPriority="65" w:semiHidden="0" w:unhideWhenUsed="0"/>
+    <w:lsdException w:name="Medium List 2 Accent 3" w:uiPriority="66" w:semiHidden="0" w:unhideWhenUsed="0"/>
+    <w:lsdException w:name="Medium Grid 1 Accent 3" w:uiPriority="67" w:semiHidden="0" w:unhideWhenUsed="0"/>
+    <w:lsdException w:name="Medium Grid 2 Accent 3" w:uiPriority="68" w:semiHidden="0" w:unhideWhenUsed="0"/>
+    <w:lsdException w:name="Medium Grid 3 Accent 3" w:uiPriority="69" w:semiHidden="0" w:unhideWhenUsed="0"/>
+    <w:lsdException w:name="Dark List Accent 3" w:uiPriority="70" w:semiHidden="0" w:unhideWhenUsed="0"/>
+    <w:lsdException w:name="Colorful Shading Accent 3" w:uiPriority="71" w:semiHidden="0" w:unhideWhenUsed="0"/>
+    <w:lsdException w:name="Colorful List Accent 3" w:uiPriority="72" w:semiHidden="0" w:unhideWhenUsed="0"/>
+    <w:lsdException w:name="Colorful Grid Accent 3" w:uiPriority="73" w:semiHidden="0" w:unhideWhenUsed="0"/>
+    <w:lsdException w:name="Light Shading Accent 4" w:uiPriority="60" w:semiHidden="0" w:unhideWhenUsed="0"/>
+    <w:lsdException w:name="Light List Accent 4" w:uiPriority="61" w:semiHidden="0" w:unhideWhenUsed="0"/>
+    <w:lsdException w:name="Light Grid Accent 4" w:uiPriority="62" w:semiHidden="0" w:unhideWhenUsed="0"/>
+    <w:lsdException w:name="Medium Shading 1 Accent 4" w:uiPriority="63" w:semiHidden="0" w:unhideWhenUsed="0"/>
+    <w:lsdException w:name="Medium Shading 2 Accent 4" w:uiPriority="64" w:semiHidden="0" w:unhideWhenUsed="0"/>
+    <w:lsdException w:name="Medium List 1 Accent 4" w:uiPriority="65" w:semiHidden="0" w:unhideWhenUsed="0"/>
+    <w:lsdException w:name="Medium List 2 Accent 4" w:uiPriority="66" w:semiHidden="0" w:unhideWhenUsed="0"/>
+    <w:lsdException w:name="Medium Grid 1 Accent 4" w:uiPriority="67" w:semiHidden="0" w:unhideWhenUsed="0"/>
+    <w:lsdException w:name="Medium Grid 2 Accent 4" w:uiPriority="68" w:semiHidden="0" w:unhideWhenUsed="0"/>
+    <w:lsdException w:name="Medium Grid 3 Accent 4" w:uiPriority="69" w:semiHidden="0" w:unhideWhenUsed="0"/>
+    <w:lsdException w:name="Dark List Accent 4" w:uiPriority="70" w:semiHidden="0" w:unhideWhenUsed="0"/>
+    <w:lsdException w:name="Colorful Shading Accent 4" w:uiPriority="71" w:semiHidden="0" w:unhideWhenUsed="0"/>
+    <w:lsdException w:name="Colorful List Accent 4" w:uiPriority="72" w:semiHidden="0" w:unhideWhenUsed="0"/>
+    <w:lsdException w:name="Colorful Grid Accent 4" w:uiPriority="73" w:semiHidden="0" w:unhideWhenUsed="0"/>
+    <w:lsdException w:name="Light Shading Accent 5" w:uiPriority="60" w:semiHidden="0" w:unhideWhenUsed="0"/>
+    <w:lsdException w:name="Light List Accent 5" w:uiPriority="61" w:semiHidden="0" w:unhideWhenUsed="0"/>
+    <w:lsdException w:name="Light Grid Accent 5" w:uiPriority="62" w:semiHidden="0" w:unhideWhenUsed="0"/>
+    <w:lsdException w:name="Medium Shading 1 Accent 5" w:uiPriority="63" w:semiHidden="0" w:unhideWhenUsed="0"/>
+    <w:lsdException w:name="Medium Shading 2 Accent 5" w:uiPriority="64" w:semiHidden="0" w:unhideWhenUsed="0"/>
+    <w:lsdException w:name="Medium List 1 Accent 5" w:uiPriority="65" w:semiHidden="0" w:unhideWhenUsed="0"/>
+    <w:lsdException w:name="Medium List 2 Accent 5" w:uiPriority="66" w:semiHidden="0" w:unhideWhenUsed="0"/>
+    <w:lsdException w:name="Medium Grid 1 Accent 5" w:uiPriority="67" w:semiHidden="0" w:unhideWhenUsed="0"/>
+    <w:lsdException w:name="Medium Grid 2 Accent 5" w:uiPriority="68" w:semiHidden="0" w:unhideWhenUsed="0"/>
+    <w:lsdException w:name="Medium Grid 3 Accent 5" w:uiPriority="69" w:semiHidden="0" w:unhideWhenUsed="0"/>
+    <w:lsdException w:name="Dark List Accent 5" w:uiPriority="70" w:semiHidden="0" w:unhideWhenUsed="0"/>
+    <w:lsdException w:name="Colorful Shading Accent 5" w:uiPriority="71" w:semiHidden="0" w:unhideWhenUsed="0"/>
+    <w:lsdException w:name="Colorful List Accent 5" w:uiPriority="72" w:semiHidden="0" w:unhideWhenUsed="0"/>
+    <w:lsdException w:name="Colorful Grid Accent 5" w:uiPriority="73" w:semiHidden="0" w:unhideWhenUsed="0"/>
+    <w:lsdException w:name="Light Shading Accent 6" w:uiPriority="60" w:semiHidden="0" w:unhideWhenUsed="0"/>
+    <w:lsdException w:name="Light List Accent 6" w:uiPriority="61" w:semiHidden="0" w:unhideWhenUsed="0"/>
+    <w:lsdException w:name="Light Grid Accent 6" w:uiPriority="62" w:semiHidden="0" w:unhideWhenUsed="0"/>
+    <w:lsdException w:name="Medium Shading 1 Accent 6" w:uiPriority="63" w:semiHidden="0" w:unhideWhenUsed="0"/>
+    <w:lsdException w:name="Medium Shading 2 Accent 6" w:uiPriority="64" w:semiHidden="0" w:unhideWhenUsed="0"/>
+    <w:lsdException w:name="Medium List 1 Accent 6" w:uiPriority="65" w:semiHidden="0" w:unhideWhenUsed="0"/>
+    <w:lsdException w:name="Medium List 2 Accent 6" w:uiPriority="66" w:semiHidden="0" w:unhideWhenUsed="0"/>
+    <w:lsdException w:name="Medium Grid 1 Accent 6" w:uiPriority="67" w:semiHidden="0" w:unhideWhenUsed="0"/>
+    <w:lsdException w:name="Medium Grid 2 Accent 6" w:uiPriority="68" w:semiHidden="0" w:unhideWhenUsed="0"/>
+    <w:lsdException w:name="Medium Grid 3 Accent 6" w:uiPriority="69" w:semiHidden="0" w:unhideWhenUsed="0"/>
+    <w:lsdException w:name="Dark List Accent 6" w:uiPriority="70" w:semiHidden="0" w:unhideWhenUsed="0"/>
+    <w:lsdException w:name="Colorful Shading Accent 6" w:uiPriority="71" w:semiHidden="0" w:unhideWhenUsed="0"/>
+    <w:lsdException w:name="Colorful List Accent 6" w:uiPriority="72" w:semiHidden="0" w:unhideWhenUsed="0"/>
+    <w:lsdException w:name="Colorful Grid Accent 6" w:uiPriority="73" w:semiHidden="0" w:unhideWhenUsed="0"/>
+    <w:lsdException w:name="Subtle Emphasis" w:uiPriority="19" w:semiHidden="0" w:unhideWhenUsed="0" w:qFormat="1"/>
+    <w:lsdException w:name="Intense Emphasis" w:uiPriority="21" w:semiHidden="0" w:unhideWhenUsed="0" w:qFormat="1"/>
+    <w:lsdException w:name="Subtle Reference" w:uiPriority="31" w:semiHidden="0" w:unhideWhenUsed="0" w:qFormat="1"/>
+    <w:lsdException w:name="Intense Reference" w:uiPriority="32" w:semiHidden="0" w:unhideWhenUsed="0" w:qFormat="1"/>
+    <w:lsdException w:name="Book Title" w:uiPriority="33" w:semiHidden="0" w:unhideWhenUsed="0" w:qFormat="1"/>
+    <w:lsdException w:name="Bibliography" w:uiPriority="37"/>
+    <w:lsdException w:name="TOC Heading" w:uiPriority="39" w:qFormat="1"/>
   </w:latentStyles>
   <w:style w:type="paragraph" w:styleId="Normal" w:default="1">
     <w:name w:val="Normal"/>
@@ -1199,7 +1245,7 @@
     </w:pPr>
     <w:rPr>
       <w:rFonts w:ascii="Cambria" w:hAnsi="Cambria" w:eastAsia="Droid Sans Fallback" w:cs=""/>
-      <w:color w:val="auto"/>
+      <w:color w:val="00000A"/>
       <w:sz w:val="24"/>
       <w:szCs w:val="24"/>
       <w:lang w:val="en-US" w:eastAsia="en-US" w:bidi="ar-SA"/>
@@ -1207,12 +1253,12 @@
   </w:style>
   <w:style w:type="paragraph" w:styleId="Heading1">
     <w:name w:val="Heading 1"/>
-    <w:uiPriority w:val="9"/>
-    <w:qFormat/>
-    <w:link w:val="Heading1Char"/>
-    <w:rsid w:val="002b0e53"/>
     <w:basedOn w:val="Normal"/>
     <w:next w:val="Normal"/>
+    <w:link w:val="Heading1Char"/>
+    <w:uiPriority w:val="9"/>
+    <w:qFormat/>
+    <w:rsid w:val="002b0e53"/>
     <w:pPr>
       <w:keepNext/>
       <w:keepLines/>
@@ -1231,13 +1277,13 @@
   </w:style>
   <w:style w:type="paragraph" w:styleId="Heading2">
     <w:name w:val="Heading 2"/>
-    <w:uiPriority w:val="9"/>
-    <w:qFormat/>
-    <w:unhideWhenUsed/>
-    <w:link w:val="Heading2Char"/>
-    <w:rsid w:val="002b0e53"/>
     <w:basedOn w:val="Normal"/>
     <w:next w:val="Normal"/>
+    <w:link w:val="Heading2Char"/>
+    <w:uiPriority w:val="9"/>
+    <w:unhideWhenUsed/>
+    <w:qFormat/>
+    <w:rsid w:val="002b0e53"/>
     <w:pPr>
       <w:keepNext/>
       <w:keepLines/>
@@ -1255,13 +1301,13 @@
   </w:style>
   <w:style w:type="paragraph" w:styleId="Heading3">
     <w:name w:val="Heading 3"/>
-    <w:uiPriority w:val="9"/>
-    <w:qFormat/>
-    <w:unhideWhenUsed/>
-    <w:link w:val="Heading3Char"/>
-    <w:rsid w:val="00cd15fa"/>
     <w:basedOn w:val="Normal"/>
     <w:next w:val="Normal"/>
+    <w:link w:val="Heading3Char"/>
+    <w:uiPriority w:val="9"/>
+    <w:unhideWhenUsed/>
+    <w:qFormat/>
+    <w:rsid w:val="00cd15fa"/>
     <w:pPr>
       <w:keepNext/>
       <w:keepLines/>
@@ -1281,31 +1327,35 @@
     <w:uiPriority w:val="1"/>
     <w:semiHidden/>
     <w:unhideWhenUsed/>
+    <w:qFormat/>
     <w:rPr/>
   </w:style>
   <w:style w:type="character" w:styleId="HeaderChar" w:customStyle="1">
     <w:name w:val="Header Char"/>
+    <w:basedOn w:val="DefaultParagraphFont"/>
+    <w:link w:val="Header"/>
     <w:uiPriority w:val="99"/>
-    <w:link w:val="Header"/>
+    <w:qFormat/>
     <w:rsid w:val="0024067b"/>
-    <w:basedOn w:val="DefaultParagraphFont"/>
     <w:rPr/>
   </w:style>
   <w:style w:type="character" w:styleId="FooterChar" w:customStyle="1">
     <w:name w:val="Footer Char"/>
+    <w:basedOn w:val="DefaultParagraphFont"/>
+    <w:link w:val="Footer"/>
     <w:uiPriority w:val="99"/>
-    <w:link w:val="Footer"/>
+    <w:qFormat/>
     <w:rsid w:val="0024067b"/>
-    <w:basedOn w:val="DefaultParagraphFont"/>
     <w:rPr/>
   </w:style>
   <w:style w:type="character" w:styleId="BalloonTextChar" w:customStyle="1">
     <w:name w:val="Balloon Text Char"/>
+    <w:basedOn w:val="DefaultParagraphFont"/>
+    <w:link w:val="BalloonText"/>
     <w:uiPriority w:val="99"/>
     <w:semiHidden/>
-    <w:link w:val="BalloonText"/>
+    <w:qFormat/>
     <w:rsid w:val="0024067b"/>
-    <w:basedOn w:val="DefaultParagraphFont"/>
     <w:rPr>
       <w:rFonts w:ascii="Lucida Grande" w:hAnsi="Lucida Grande" w:cs="Lucida Grande"/>
       <w:sz w:val="18"/>
@@ -1314,10 +1364,11 @@
   </w:style>
   <w:style w:type="character" w:styleId="Heading1Char" w:customStyle="1">
     <w:name w:val="Heading 1 Char"/>
+    <w:basedOn w:val="DefaultParagraphFont"/>
+    <w:link w:val="Heading1"/>
     <w:uiPriority w:val="9"/>
-    <w:link w:val="Heading1"/>
+    <w:qFormat/>
     <w:rsid w:val="002b0e53"/>
-    <w:basedOn w:val="DefaultParagraphFont"/>
     <w:rPr>
       <w:rFonts w:ascii="Calibri" w:hAnsi="Calibri" w:cs=""/>
       <w:b/>
@@ -1329,10 +1380,11 @@
   </w:style>
   <w:style w:type="character" w:styleId="Heading2Char" w:customStyle="1">
     <w:name w:val="Heading 2 Char"/>
+    <w:basedOn w:val="DefaultParagraphFont"/>
+    <w:link w:val="Heading2"/>
     <w:uiPriority w:val="9"/>
-    <w:link w:val="Heading2"/>
+    <w:qFormat/>
     <w:rsid w:val="002b0e53"/>
-    <w:basedOn w:val="DefaultParagraphFont"/>
     <w:rPr>
       <w:rFonts w:ascii="Calibri" w:hAnsi="Calibri" w:cs=""/>
       <w:b/>
@@ -1343,18 +1395,19 @@
   </w:style>
   <w:style w:type="character" w:styleId="BodyTextChar" w:customStyle="1">
     <w:name w:val="Body Text Char"/>
+    <w:basedOn w:val="DefaultParagraphFont"/>
+    <w:link w:val="BodyText"/>
     <w:uiPriority w:val="99"/>
-    <w:link w:val="BodyText"/>
+    <w:qFormat/>
     <w:rsid w:val="00ce1ba3"/>
-    <w:basedOn w:val="DefaultParagraphFont"/>
     <w:rPr/>
   </w:style>
   <w:style w:type="character" w:styleId="Computer" w:customStyle="1">
     <w:name w:val="Computer"/>
+    <w:basedOn w:val="DefaultParagraphFont"/>
     <w:uiPriority w:val="1"/>
     <w:qFormat/>
     <w:rsid w:val="00d9044c"/>
-    <w:basedOn w:val="DefaultParagraphFont"/>
     <w:rPr>
       <w:rFonts w:ascii="Courier" w:hAnsi="Courier"/>
       <w:sz w:val="22"/>
@@ -1362,10 +1415,11 @@
   </w:style>
   <w:style w:type="character" w:styleId="Heading3Char" w:customStyle="1">
     <w:name w:val="Heading 3 Char"/>
+    <w:basedOn w:val="DefaultParagraphFont"/>
+    <w:link w:val="Heading3"/>
     <w:uiPriority w:val="9"/>
-    <w:link w:val="Heading3"/>
+    <w:qFormat/>
     <w:rsid w:val="00cd15fa"/>
-    <w:basedOn w:val="DefaultParagraphFont"/>
     <w:rPr>
       <w:rFonts w:ascii="Calibri" w:hAnsi="Calibri" w:cs=""/>
       <w:b/>
@@ -1376,10 +1430,10 @@
   </w:style>
   <w:style w:type="character" w:styleId="InternetLink">
     <w:name w:val="Internet Link"/>
+    <w:basedOn w:val="DefaultParagraphFont"/>
     <w:uiPriority w:val="99"/>
     <w:unhideWhenUsed/>
     <w:rsid w:val="00353c2e"/>
-    <w:basedOn w:val="DefaultParagraphFont"/>
     <w:rPr>
       <w:color w:val="0000FF"/>
       <w:u w:val="single"/>
@@ -1388,14 +1442,24 @@
   </w:style>
   <w:style w:type="character" w:styleId="ListLabel1">
     <w:name w:val="ListLabel 1"/>
+    <w:qFormat/>
     <w:rPr>
       <w:rFonts w:cs="Courier New"/>
+    </w:rPr>
+  </w:style>
+  <w:style w:type="character" w:styleId="ListLabel2">
+    <w:name w:val="ListLabel 2"/>
+    <w:qFormat/>
+    <w:rPr>
+      <w:rFonts w:cs="Symbol"/>
+      <w:b/>
     </w:rPr>
   </w:style>
   <w:style w:type="paragraph" w:styleId="Heading">
     <w:name w:val="Heading"/>
     <w:basedOn w:val="Normal"/>
     <w:next w:val="TextBody"/>
+    <w:qFormat/>
     <w:pPr>
       <w:keepNext/>
       <w:spacing w:before="240" w:after="120"/>
@@ -1407,12 +1471,12 @@
     </w:rPr>
   </w:style>
   <w:style w:type="paragraph" w:styleId="TextBody">
-    <w:name w:val="Text Body"/>
+    <w:name w:val="Body Text"/>
+    <w:basedOn w:val="Normal"/>
+    <w:link w:val="BodyTextChar"/>
     <w:uiPriority w:val="99"/>
     <w:unhideWhenUsed/>
-    <w:link w:val="BodyTextChar"/>
     <w:rsid w:val="00ce1ba3"/>
-    <w:basedOn w:val="Normal"/>
     <w:pPr>
       <w:spacing w:lineRule="auto" w:line="288" w:before="0" w:after="120"/>
     </w:pPr>
@@ -1429,6 +1493,7 @@
   <w:style w:type="paragraph" w:styleId="Caption">
     <w:name w:val="Caption"/>
     <w:basedOn w:val="Normal"/>
+    <w:qFormat/>
     <w:pPr>
       <w:suppressLineNumbers/>
       <w:spacing w:before="120" w:after="120"/>
@@ -1444,6 +1509,7 @@
   <w:style w:type="paragraph" w:styleId="Index">
     <w:name w:val="Index"/>
     <w:basedOn w:val="Normal"/>
+    <w:qFormat/>
     <w:pPr>
       <w:suppressLineNumbers/>
     </w:pPr>
@@ -1453,11 +1519,11 @@
   </w:style>
   <w:style w:type="paragraph" w:styleId="Header">
     <w:name w:val="Header"/>
+    <w:basedOn w:val="Normal"/>
+    <w:link w:val="HeaderChar"/>
     <w:uiPriority w:val="99"/>
     <w:unhideWhenUsed/>
-    <w:link w:val="HeaderChar"/>
     <w:rsid w:val="0024067b"/>
-    <w:basedOn w:val="Normal"/>
     <w:pPr>
       <w:tabs>
         <w:tab w:val="center" w:pos="4320" w:leader="none"/>
@@ -1468,11 +1534,11 @@
   </w:style>
   <w:style w:type="paragraph" w:styleId="Footer">
     <w:name w:val="Footer"/>
+    <w:basedOn w:val="Normal"/>
+    <w:link w:val="FooterChar"/>
     <w:uiPriority w:val="99"/>
     <w:unhideWhenUsed/>
-    <w:link w:val="FooterChar"/>
     <w:rsid w:val="0024067b"/>
-    <w:basedOn w:val="Normal"/>
     <w:pPr>
       <w:tabs>
         <w:tab w:val="center" w:pos="4320" w:leader="none"/>
@@ -1483,12 +1549,13 @@
   </w:style>
   <w:style w:type="paragraph" w:styleId="BalloonText">
     <w:name w:val="Balloon Text"/>
+    <w:basedOn w:val="Normal"/>
+    <w:link w:val="BalloonTextChar"/>
     <w:uiPriority w:val="99"/>
     <w:semiHidden/>
     <w:unhideWhenUsed/>
-    <w:link w:val="BalloonTextChar"/>
+    <w:qFormat/>
     <w:rsid w:val="0024067b"/>
-    <w:basedOn w:val="Normal"/>
     <w:pPr/>
     <w:rPr>
       <w:rFonts w:ascii="Lucida Grande" w:hAnsi="Lucida Grande" w:cs="Lucida Grande"/>
@@ -1498,9 +1565,9 @@
   </w:style>
   <w:style w:type="paragraph" w:styleId="ComputerConsole" w:customStyle="1">
     <w:name w:val="Computer Console"/>
+    <w:basedOn w:val="Normal"/>
     <w:qFormat/>
     <w:rsid w:val="00ce1ba3"/>
-    <w:basedOn w:val="Normal"/>
     <w:pPr>
       <w:spacing w:before="0" w:after="120"/>
       <w:ind w:left="360" w:right="0" w:hanging="0"/>
@@ -1512,15 +1579,12 @@
   </w:style>
   <w:style w:type="paragraph" w:styleId="ListBullet">
     <w:name w:val="List Bullet"/>
+    <w:basedOn w:val="Normal"/>
     <w:uiPriority w:val="99"/>
     <w:unhideWhenUsed/>
+    <w:qFormat/>
     <w:rsid w:val="007051bf"/>
-    <w:basedOn w:val="Normal"/>
     <w:pPr>
-      <w:numPr>
-        <w:ilvl w:val="0"/>
-        <w:numId w:val="1"/>
-      </w:numPr>
       <w:spacing w:before="80" w:after="0"/>
     </w:pPr>
     <w:rPr/>
@@ -1530,6 +1594,7 @@
     <w:uiPriority w:val="99"/>
     <w:semiHidden/>
     <w:unhideWhenUsed/>
+    <w:qFormat/>
   </w:style>
   <w:style w:type="table" w:default="1" w:styleId="TableNormal">
     <w:name w:val="Normal Table"/>
@@ -1537,7 +1602,7 @@
     <w:semiHidden/>
     <w:unhideWhenUsed/>
     <w:tblPr>
-      <w:tblInd w:type="dxa" w:w="0"/>
+      <w:tblInd w:w="0" w:type="dxa"/>
       <w:tblCellMar>
         <w:top w:w="0" w:type="dxa"/>
         <w:left w:w="108" w:type="dxa"/>

</xml_diff>

<commit_message>
cleaning up random capitol letters in assignment
</commit_message>
<xml_diff>
--- a/assignments/Assignment-4.docx
+++ b/assignments/Assignment-4.docx
@@ -131,34 +131,26 @@
           <w:ilvl w:val="0"/>
           <w:numId w:val="1"/>
         </w:numPr>
-        <w:rPr>
-          <w:rStyle w:val="InternetLink"/>
-        </w:rPr>
-      </w:pPr>
-      <w:r>
-        <w:rPr/>
-        <w:t xml:space="preserve">Launch </w:t>
-      </w:r>
-      <w:r>
-        <w:rPr/>
-        <w:t>a Jupyter Notebook (start an Octave Kernel)</w:t>
-      </w:r>
-      <w:r>
-        <w:rPr/>
-        <w:t xml:space="preserve">:  </w:t>
+        <w:rPr/>
+      </w:pPr>
+      <w:r>
+        <w:rPr/>
+        <w:t xml:space="preserve">Launch a Jupyter Notebook (start an Octave </w:t>
+      </w:r>
+      <w:r>
+        <w:rPr/>
+        <w:t>k</w:t>
+      </w:r>
+      <w:r>
+        <w:rPr/>
+        <w:t xml:space="preserve">ernel):  </w:t>
       </w:r>
       <w:hyperlink r:id="rId2">
         <w:r>
           <w:rPr>
             <w:rStyle w:val="InternetLink"/>
           </w:rPr>
-          <w:t>https://nanohub.org/tools/</w:t>
-        </w:r>
-        <w:r>
-          <w:rPr>
-            <w:rStyle w:val="InternetLink"/>
-          </w:rPr>
-          <w:t>jupyter</w:t>
+          <w:t>https://nanohub.org/tools/jupyter</w:t>
         </w:r>
       </w:hyperlink>
     </w:p>
@@ -693,10 +685,6 @@
       <w:fldChar w:fldCharType="end"/>
     </w:r>
     <w:r>
-      <w:rPr>
-        <w:sz w:val="20"/>
-        <w:szCs w:val="20"/>
-      </w:rPr>
       <w:drawing>
         <wp:anchor behindDoc="1" distT="0" distB="0" distL="114300" distR="114300" simplePos="0" locked="0" layoutInCell="1" allowOverlap="1" relativeHeight="3">
           <wp:simplePos x="0" y="0"/>
@@ -748,7 +736,14 @@
         <w:sz w:val="20"/>
         <w:szCs w:val="20"/>
       </w:rPr>
-      <w:t xml:space="preserve"> «</w:t>
+      <w:t xml:space="preserve"> </w:t>
+    </w:r>
+    <w:r>
+      <w:rPr>
+        <w:sz w:val="20"/>
+        <w:szCs w:val="20"/>
+      </w:rPr>
+      <w:t>«</w:t>
     </w:r>
   </w:p>
 </w:ftr>
@@ -771,11 +766,6 @@
       </w:rPr>
     </w:pPr>
     <w:r>
-      <w:rPr>
-        <w:color w:val="808080"/>
-        <w:sz w:val="20"/>
-        <w:szCs w:val="20"/>
-      </w:rPr>
       <w:drawing>
         <wp:anchor behindDoc="1" distT="0" distB="0" distL="114300" distR="114300" simplePos="0" locked="0" layoutInCell="1" allowOverlap="1" relativeHeight="2">
           <wp:simplePos x="0" y="0"/>
@@ -828,7 +818,15 @@
         <w:sz w:val="20"/>
         <w:szCs w:val="20"/>
       </w:rPr>
-      <w:t>Creating and Deploying Scientific Tools</w:t>
+      <w:t>C</w:t>
+    </w:r>
+    <w:r>
+      <w:rPr>
+        <w:color w:val="808080"/>
+        <w:sz w:val="20"/>
+        <w:szCs w:val="20"/>
+      </w:rPr>
+      <w:t>reating and Deploying Scientific Tools</w:t>
       <w:br/>
       <w:t>Michael McLennan</w:t>
     </w:r>
@@ -1449,6 +1447,14 @@
   </w:style>
   <w:style w:type="character" w:styleId="ListLabel2">
     <w:name w:val="ListLabel 2"/>
+    <w:qFormat/>
+    <w:rPr>
+      <w:rFonts w:cs="Symbol"/>
+      <w:b/>
+    </w:rPr>
+  </w:style>
+  <w:style w:type="character" w:styleId="ListLabel3">
+    <w:name w:val="ListLabel 3"/>
     <w:qFormat/>
     <w:rPr>
       <w:rFonts w:cs="Symbol"/>

</xml_diff>